<commit_message>
Reducing CPU time and HD mismatch
</commit_message>
<xml_diff>
--- a/Readme.docx
+++ b/Readme.docx
@@ -142,55 +142,21 @@
         </w:numPr>
         <w:rPr>
           <w:rFonts w:ascii="Courier New" w:hAnsi="Courier New" w:cs="Courier New"/>
-          <w:sz w:val="24"/>
-          <w:szCs w:val="24"/>
-        </w:rPr>
-      </w:pPr>
-      <w:r>
-        <w:rPr>
-          <w:rFonts w:ascii="Courier New" w:hAnsi="Courier New" w:cs="Courier New"/>
-          <w:sz w:val="24"/>
-          <w:szCs w:val="24"/>
-        </w:rPr>
-        <w:t xml:space="preserve">For unconditional simulation, the </w:t>
-      </w:r>
-      <w:proofErr w:type="spellStart"/>
-      <w:proofErr w:type="gramStart"/>
-      <w:r>
-        <w:rPr>
-          <w:rFonts w:ascii="Courier New" w:hAnsi="Courier New" w:cs="Courier New"/>
-          <w:sz w:val="24"/>
-          <w:szCs w:val="24"/>
-        </w:rPr>
-        <w:t>hd</w:t>
-      </w:r>
-      <w:proofErr w:type="spellEnd"/>
-      <w:proofErr w:type="gramEnd"/>
-      <w:r>
-        <w:rPr>
-          <w:rFonts w:ascii="Courier New" w:hAnsi="Courier New" w:cs="Courier New"/>
-          <w:sz w:val="24"/>
-          <w:szCs w:val="24"/>
-        </w:rPr>
-        <w:t xml:space="preserve"> should be all </w:t>
-      </w:r>
-      <w:proofErr w:type="spellStart"/>
-      <w:r>
-        <w:rPr>
-          <w:rFonts w:ascii="Courier New" w:hAnsi="Courier New" w:cs="Courier New"/>
-          <w:sz w:val="24"/>
-          <w:szCs w:val="24"/>
-        </w:rPr>
-        <w:t>NaN</w:t>
-      </w:r>
-      <w:proofErr w:type="spellEnd"/>
-      <w:r>
-        <w:rPr>
-          <w:rFonts w:ascii="Courier New" w:hAnsi="Courier New" w:cs="Courier New"/>
-          <w:sz w:val="24"/>
-          <w:szCs w:val="24"/>
-        </w:rPr>
-        <w:t xml:space="preserve">. </w:t>
+          <w:b/>
+          <w:bCs/>
+          <w:sz w:val="24"/>
+          <w:szCs w:val="24"/>
+        </w:rPr>
+      </w:pPr>
+      <w:r>
+        <w:rPr>
+          <w:rFonts w:ascii="Courier New" w:hAnsi="Courier New" w:cs="Courier New"/>
+          <w:b/>
+          <w:bCs/>
+          <w:sz w:val="24"/>
+          <w:szCs w:val="24"/>
+        </w:rPr>
+        <w:t xml:space="preserve">For unconditional simulation, the hd should be all NaN. </w:t>
       </w:r>
     </w:p>
     <w:p>
@@ -255,61 +221,402 @@
     </w:p>
     <w:p>
       <w:pPr>
+        <w:pStyle w:val="ListParagraph"/>
+        <w:numPr>
+          <w:ilvl w:val="0"/>
+          <w:numId w:val="1"/>
+        </w:numPr>
         <w:autoSpaceDE w:val="0"/>
         <w:autoSpaceDN w:val="0"/>
         <w:adjustRightInd w:val="0"/>
         <w:spacing w:after="0" w:line="240" w:lineRule="auto"/>
         <w:rPr>
           <w:rFonts w:ascii="Courier New" w:hAnsi="Courier New" w:cs="Courier New"/>
-          <w:sz w:val="24"/>
-          <w:szCs w:val="24"/>
-        </w:rPr>
-      </w:pPr>
-    </w:p>
-    <w:p>
-      <w:pPr>
+          <w:b/>
+          <w:bCs/>
+          <w:sz w:val="24"/>
+          <w:szCs w:val="24"/>
+        </w:rPr>
+      </w:pPr>
+      <w:r>
+        <w:rPr>
+          <w:rFonts w:ascii="Courier New" w:hAnsi="Courier New" w:cs="Courier New"/>
+          <w:b/>
+          <w:bCs/>
+          <w:sz w:val="24"/>
+          <w:szCs w:val="24"/>
+        </w:rPr>
+        <w:t>In the case of having two MS level, the size of TI and HD should be a factor of 2.</w:t>
+      </w:r>
+    </w:p>
+    <w:p>
+      <w:pPr>
+        <w:pStyle w:val="ListParagraph"/>
+        <w:numPr>
+          <w:ilvl w:val="0"/>
+          <w:numId w:val="1"/>
+        </w:numPr>
         <w:autoSpaceDE w:val="0"/>
         <w:autoSpaceDN w:val="0"/>
         <w:adjustRightInd w:val="0"/>
         <w:spacing w:after="0" w:line="240" w:lineRule="auto"/>
         <w:rPr>
           <w:rFonts w:ascii="Courier New" w:hAnsi="Courier New" w:cs="Courier New"/>
-          <w:sz w:val="24"/>
-          <w:szCs w:val="24"/>
-        </w:rPr>
-      </w:pPr>
-    </w:p>
-    <w:p>
-      <w:pPr>
-        <w:rPr>
-          <w:rFonts w:ascii="Courier New" w:hAnsi="Courier New" w:cs="Courier New"/>
-          <w:sz w:val="24"/>
-          <w:szCs w:val="24"/>
-        </w:rPr>
-      </w:pPr>
-      <w:r>
-        <w:rPr>
-          <w:rFonts w:ascii="Courier New" w:hAnsi="Courier New" w:cs="Courier New"/>
-          <w:sz w:val="24"/>
-          <w:szCs w:val="24"/>
-        </w:rPr>
-        <w:t>Please report the bugs and error to me.</w:t>
-      </w:r>
-      <w:r>
-        <w:rPr>
-          <w:rFonts w:ascii="Courier New" w:hAnsi="Courier New" w:cs="Courier New"/>
-          <w:sz w:val="24"/>
-          <w:szCs w:val="24"/>
-        </w:rPr>
-        <w:t xml:space="preserve"> I will be happy to remove and enhance the codes. </w:t>
-      </w:r>
-    </w:p>
-    <w:p>
+          <w:b/>
+          <w:bCs/>
+          <w:sz w:val="24"/>
+          <w:szCs w:val="24"/>
+        </w:rPr>
+      </w:pPr>
+      <w:r>
+        <w:rPr>
+          <w:rFonts w:ascii="Courier New" w:hAnsi="Courier New" w:cs="Courier New"/>
+          <w:b/>
+          <w:bCs/>
+          <w:sz w:val="24"/>
+          <w:szCs w:val="24"/>
+        </w:rPr>
+        <w:t xml:space="preserve">In the case of using one level (i.e. native CCSIM algorithm), TI and HD can have any sizes. </w:t>
+      </w:r>
+    </w:p>
+    <w:p>
+      <w:pPr>
+        <w:autoSpaceDE w:val="0"/>
+        <w:autoSpaceDN w:val="0"/>
+        <w:adjustRightInd w:val="0"/>
+        <w:spacing w:after="0" w:line="240" w:lineRule="auto"/>
+        <w:rPr>
+          <w:rFonts w:ascii="Courier New" w:hAnsi="Courier New" w:cs="Courier New"/>
+          <w:b/>
+          <w:bCs/>
+          <w:sz w:val="24"/>
+          <w:szCs w:val="24"/>
+        </w:rPr>
+      </w:pPr>
+    </w:p>
+    <w:p>
+      <w:pPr>
+        <w:autoSpaceDE w:val="0"/>
+        <w:autoSpaceDN w:val="0"/>
+        <w:adjustRightInd w:val="0"/>
+        <w:spacing w:after="0" w:line="240" w:lineRule="auto"/>
+        <w:rPr>
+          <w:rFonts w:cs="Courier New"/>
+          <w:b/>
+          <w:bCs/>
+          <w:sz w:val="36"/>
+          <w:szCs w:val="36"/>
+        </w:rPr>
+      </w:pPr>
+      <w:r>
+        <w:rPr>
+          <w:rFonts w:cs="Courier New"/>
+          <w:b/>
+          <w:bCs/>
+          <w:sz w:val="48"/>
+          <w:szCs w:val="48"/>
+        </w:rPr>
+        <w:t xml:space="preserve">I </w:t>
+      </w:r>
+      <w:r>
+        <w:rPr>
+          <w:rFonts w:cs="Courier New"/>
+          <w:b/>
+          <w:bCs/>
+          <w:sz w:val="36"/>
+          <w:szCs w:val="36"/>
+        </w:rPr>
+        <w:t xml:space="preserve">M P O R T A N   </w:t>
+      </w:r>
+      <w:r>
+        <w:rPr>
+          <w:rFonts w:cs="Courier New"/>
+          <w:b/>
+          <w:bCs/>
+          <w:sz w:val="48"/>
+          <w:szCs w:val="48"/>
+        </w:rPr>
+        <w:t>N</w:t>
+      </w:r>
+      <w:r>
+        <w:rPr>
+          <w:rFonts w:cs="Courier New"/>
+          <w:b/>
+          <w:bCs/>
+          <w:sz w:val="36"/>
+          <w:szCs w:val="36"/>
+        </w:rPr>
+        <w:t xml:space="preserve"> O T E S:</w:t>
+      </w:r>
+    </w:p>
+    <w:p>
+      <w:pPr>
+        <w:pStyle w:val="ListParagraph"/>
+        <w:numPr>
+          <w:ilvl w:val="0"/>
+          <w:numId w:val="2"/>
+        </w:numPr>
+        <w:autoSpaceDE w:val="0"/>
+        <w:autoSpaceDN w:val="0"/>
+        <w:adjustRightInd w:val="0"/>
+        <w:spacing w:after="0" w:line="240" w:lineRule="auto"/>
+        <w:rPr>
+          <w:rFonts w:ascii="Courier New" w:hAnsi="Courier New" w:cs="Courier New"/>
+          <w:b/>
+          <w:bCs/>
+          <w:sz w:val="24"/>
+          <w:szCs w:val="24"/>
+        </w:rPr>
+      </w:pPr>
+      <w:r>
+        <w:rPr>
+          <w:rFonts w:ascii="Courier New" w:hAnsi="Courier New" w:cs="Courier New"/>
+          <w:b/>
+          <w:bCs/>
+          <w:sz w:val="24"/>
+          <w:szCs w:val="24"/>
+        </w:rPr>
+        <w:t>DO NOT use MS-CCSIM when the TI is very small and/or has a small horizontal size (in 3D TIs)</w:t>
+      </w:r>
+      <w:r>
+        <w:rPr>
+          <w:rFonts w:ascii="Courier New" w:hAnsi="Courier New" w:cs="Courier New"/>
+          <w:b/>
+          <w:bCs/>
+          <w:sz w:val="24"/>
+          <w:szCs w:val="24"/>
+        </w:rPr>
+        <w:t>, because the native CCSIM can also handle these TIs.</w:t>
+      </w:r>
+    </w:p>
+    <w:p>
+      <w:pPr>
+        <w:pStyle w:val="ListParagraph"/>
+        <w:numPr>
+          <w:ilvl w:val="0"/>
+          <w:numId w:val="2"/>
+        </w:numPr>
+        <w:autoSpaceDE w:val="0"/>
+        <w:autoSpaceDN w:val="0"/>
+        <w:adjustRightInd w:val="0"/>
+        <w:spacing w:after="0" w:line="240" w:lineRule="auto"/>
+        <w:rPr>
+          <w:rFonts w:ascii="Courier New" w:hAnsi="Courier New" w:cs="Courier New"/>
+          <w:b/>
+          <w:bCs/>
+          <w:sz w:val="24"/>
+          <w:szCs w:val="24"/>
+        </w:rPr>
+      </w:pPr>
+      <w:r>
+        <w:rPr>
+          <w:rFonts w:ascii="Courier New" w:hAnsi="Courier New" w:cs="Courier New"/>
+          <w:b/>
+          <w:bCs/>
+          <w:sz w:val="24"/>
+          <w:szCs w:val="24"/>
+        </w:rPr>
+        <w:t>Use ONE level of multi-scale for small TIs.</w:t>
+      </w:r>
+    </w:p>
+    <w:p>
+      <w:pPr>
+        <w:pStyle w:val="ListParagraph"/>
+        <w:numPr>
+          <w:ilvl w:val="0"/>
+          <w:numId w:val="2"/>
+        </w:numPr>
+        <w:autoSpaceDE w:val="0"/>
+        <w:autoSpaceDN w:val="0"/>
+        <w:adjustRightInd w:val="0"/>
+        <w:spacing w:after="0" w:line="240" w:lineRule="auto"/>
+        <w:rPr>
+          <w:rFonts w:ascii="Courier New" w:hAnsi="Courier New" w:cs="Courier New"/>
+          <w:b/>
+          <w:bCs/>
+          <w:sz w:val="24"/>
+          <w:szCs w:val="24"/>
+        </w:rPr>
+      </w:pPr>
+      <w:r>
+        <w:rPr>
+          <w:rFonts w:ascii="Courier New" w:hAnsi="Courier New" w:cs="Courier New"/>
+          <w:b/>
+          <w:bCs/>
+          <w:sz w:val="24"/>
+          <w:szCs w:val="24"/>
+        </w:rPr>
+        <w:t>For conditional simulation, “</w:t>
+      </w:r>
+      <w:r>
+        <w:rPr>
+          <w:rFonts w:ascii="Courier New" w:hAnsi="Courier New" w:cs="Courier New"/>
+          <w:b/>
+          <w:bCs/>
+          <w:i/>
+          <w:iCs/>
+          <w:sz w:val="24"/>
+          <w:szCs w:val="24"/>
+        </w:rPr>
+        <w:t>prop</w:t>
+      </w:r>
+      <w:r>
+        <w:rPr>
+          <w:rFonts w:ascii="Courier New" w:hAnsi="Courier New" w:cs="Courier New"/>
+          <w:b/>
+          <w:bCs/>
+          <w:sz w:val="24"/>
+          <w:szCs w:val="24"/>
+        </w:rPr>
+        <w:t xml:space="preserve">” can effect of the quality of the realizations, therefore, start with small proportion (e.g. 0.01 or 0.001) and if the mismatch was high, then larger proportion can be used. In other words, since the algorithm is enough fast, therefor this adjustment can be done quickly. </w:t>
+      </w:r>
+    </w:p>
+    <w:p>
+      <w:pPr>
+        <w:pStyle w:val="ListParagraph"/>
+        <w:numPr>
+          <w:ilvl w:val="0"/>
+          <w:numId w:val="2"/>
+        </w:numPr>
+        <w:autoSpaceDE w:val="0"/>
+        <w:autoSpaceDN w:val="0"/>
+        <w:adjustRightInd w:val="0"/>
+        <w:spacing w:after="0" w:line="240" w:lineRule="auto"/>
+        <w:rPr>
+          <w:rFonts w:ascii="Courier New" w:hAnsi="Courier New" w:cs="Courier New"/>
+          <w:b/>
+          <w:bCs/>
+          <w:sz w:val="24"/>
+          <w:szCs w:val="24"/>
+        </w:rPr>
+      </w:pPr>
+      <w:r>
+        <w:rPr>
+          <w:rFonts w:ascii="Courier New" w:hAnsi="Courier New" w:cs="Courier New"/>
+          <w:b/>
+          <w:bCs/>
+          <w:sz w:val="24"/>
+          <w:szCs w:val="24"/>
+        </w:rPr>
+        <w:t xml:space="preserve">The template vibration is off by default. We recommend to use it when you have a poor and/or low variability of pattern in TI. </w:t>
+      </w:r>
+    </w:p>
+    <w:p>
+      <w:pPr>
+        <w:pStyle w:val="ListParagraph"/>
+        <w:numPr>
+          <w:ilvl w:val="0"/>
+          <w:numId w:val="2"/>
+        </w:numPr>
+        <w:autoSpaceDE w:val="0"/>
+        <w:autoSpaceDN w:val="0"/>
+        <w:adjustRightInd w:val="0"/>
+        <w:spacing w:after="0" w:line="240" w:lineRule="auto"/>
+        <w:rPr>
+          <w:rFonts w:ascii="Courier New" w:hAnsi="Courier New" w:cs="Courier New"/>
+          <w:b/>
+          <w:bCs/>
+          <w:sz w:val="24"/>
+          <w:szCs w:val="24"/>
+        </w:rPr>
+      </w:pPr>
+      <w:r>
+        <w:rPr>
+          <w:rFonts w:ascii="Courier New" w:hAnsi="Courier New" w:cs="Courier New"/>
+          <w:b/>
+          <w:bCs/>
+          <w:sz w:val="24"/>
+          <w:szCs w:val="24"/>
+        </w:rPr>
+        <w:t>Since the template for 2D case is square, the template size should be large enough to keep the anisotropy in both X and Y directions.</w:t>
+      </w:r>
+    </w:p>
+    <w:p>
+      <w:pPr>
+        <w:pStyle w:val="ListParagraph"/>
+        <w:numPr>
+          <w:ilvl w:val="0"/>
+          <w:numId w:val="2"/>
+        </w:numPr>
+        <w:autoSpaceDE w:val="0"/>
+        <w:autoSpaceDN w:val="0"/>
+        <w:adjustRightInd w:val="0"/>
+        <w:spacing w:after="0" w:line="240" w:lineRule="auto"/>
+        <w:rPr>
+          <w:rFonts w:ascii="Courier New" w:hAnsi="Courier New" w:cs="Courier New"/>
+          <w:b/>
+          <w:bCs/>
+          <w:sz w:val="24"/>
+          <w:szCs w:val="24"/>
+        </w:rPr>
+      </w:pPr>
+      <w:r>
+        <w:rPr>
+          <w:rFonts w:ascii="Courier New" w:hAnsi="Courier New" w:cs="Courier New"/>
+          <w:b/>
+          <w:bCs/>
+          <w:sz w:val="24"/>
+          <w:szCs w:val="24"/>
+        </w:rPr>
+        <w:t xml:space="preserve">Before using the 3D codes, the 3D convolution should be compiled (please check its readme file). </w:t>
+      </w:r>
       <w:bookmarkStart w:id="0" w:name="_GoBack"/>
       <w:bookmarkEnd w:id="0"/>
     </w:p>
     <w:p>
       <w:pPr>
+        <w:autoSpaceDE w:val="0"/>
+        <w:autoSpaceDN w:val="0"/>
+        <w:adjustRightInd w:val="0"/>
+        <w:spacing w:after="0" w:line="240" w:lineRule="auto"/>
+        <w:rPr>
+          <w:rFonts w:ascii="Courier New" w:hAnsi="Courier New" w:cs="Courier New"/>
+          <w:sz w:val="24"/>
+          <w:szCs w:val="24"/>
+        </w:rPr>
+      </w:pPr>
+    </w:p>
+    <w:p>
+      <w:pPr>
+        <w:autoSpaceDE w:val="0"/>
+        <w:autoSpaceDN w:val="0"/>
+        <w:adjustRightInd w:val="0"/>
+        <w:spacing w:after="0" w:line="240" w:lineRule="auto"/>
+        <w:rPr>
+          <w:rFonts w:ascii="Courier New" w:hAnsi="Courier New" w:cs="Courier New"/>
+          <w:sz w:val="24"/>
+          <w:szCs w:val="24"/>
+        </w:rPr>
+      </w:pPr>
+    </w:p>
+    <w:p>
+      <w:pPr>
+        <w:rPr>
+          <w:rFonts w:ascii="Courier New" w:hAnsi="Courier New" w:cs="Courier New"/>
+          <w:sz w:val="24"/>
+          <w:szCs w:val="24"/>
+        </w:rPr>
+      </w:pPr>
+      <w:r>
+        <w:rPr>
+          <w:rFonts w:ascii="Courier New" w:hAnsi="Courier New" w:cs="Courier New"/>
+          <w:sz w:val="24"/>
+          <w:szCs w:val="24"/>
+        </w:rPr>
+        <w:t>Please report the bugs and error to me.</w:t>
+      </w:r>
+      <w:r>
+        <w:rPr>
+          <w:rFonts w:ascii="Courier New" w:hAnsi="Courier New" w:cs="Courier New"/>
+          <w:sz w:val="24"/>
+          <w:szCs w:val="24"/>
+        </w:rPr>
+        <w:t xml:space="preserve"> I will be happy to remove and enhance the codes. </w:t>
+      </w:r>
+    </w:p>
+    <w:p/>
+    <w:p>
+      <w:pPr>
         <w:rPr>
           <w:rFonts w:ascii="Courier New" w:hAnsi="Courier New" w:cs="Courier New"/>
           <w:sz w:val="24"/>
@@ -353,6 +660,7 @@
     <w:p/>
     <w:p>
       <w:r>
+        <w:lastRenderedPageBreak/>
         <w:t>Email: pejman@stanford.edu &amp; tahmasebi.pejman@gmail.com</w:t>
       </w:r>
     </w:p>
@@ -369,6 +677,95 @@
 <file path=word/numbering.xml><?xml version="1.0" encoding="utf-8"?>
 <w:numbering xmlns:wpc="http://schemas.microsoft.com/office/word/2010/wordprocessingCanvas" xmlns:mc="http://schemas.openxmlformats.org/markup-compatibility/2006" xmlns:o="urn:schemas-microsoft-com:office:office" xmlns:r="http://schemas.openxmlformats.org/officeDocument/2006/relationships" xmlns:m="http://schemas.openxmlformats.org/officeDocument/2006/math" xmlns:v="urn:schemas-microsoft-com:vml" xmlns:wp14="http://schemas.microsoft.com/office/word/2010/wordprocessingDrawing" xmlns:wp="http://schemas.openxmlformats.org/drawingml/2006/wordprocessingDrawing" xmlns:w10="urn:schemas-microsoft-com:office:word" xmlns:w="http://schemas.openxmlformats.org/wordprocessingml/2006/main" xmlns:w14="http://schemas.microsoft.com/office/word/2010/wordml" xmlns:wpg="http://schemas.microsoft.com/office/word/2010/wordprocessingGroup" xmlns:wpi="http://schemas.microsoft.com/office/word/2010/wordprocessingInk" xmlns:wne="http://schemas.microsoft.com/office/word/2006/wordml" xmlns:wps="http://schemas.microsoft.com/office/word/2010/wordprocessingShape" mc:Ignorable="w14 wp14">
   <w:abstractNum w:abstractNumId="0">
+    <w:nsid w:val="35D55EE1"/>
+    <w:multiLevelType w:val="hybridMultilevel"/>
+    <w:tmpl w:val="5B7C2136"/>
+    <w:lvl w:ilvl="0" w:tplc="0409000F">
+      <w:start w:val="1"/>
+      <w:numFmt w:val="decimal"/>
+      <w:lvlText w:val="%1."/>
+      <w:lvlJc w:val="left"/>
+      <w:pPr>
+        <w:ind w:left="720" w:hanging="360"/>
+      </w:pPr>
+      <w:rPr>
+        <w:rFonts w:hint="default"/>
+      </w:rPr>
+    </w:lvl>
+    <w:lvl w:ilvl="1" w:tplc="04090019" w:tentative="1">
+      <w:start w:val="1"/>
+      <w:numFmt w:val="lowerLetter"/>
+      <w:lvlText w:val="%2."/>
+      <w:lvlJc w:val="left"/>
+      <w:pPr>
+        <w:ind w:left="1440" w:hanging="360"/>
+      </w:pPr>
+    </w:lvl>
+    <w:lvl w:ilvl="2" w:tplc="0409001B" w:tentative="1">
+      <w:start w:val="1"/>
+      <w:numFmt w:val="lowerRoman"/>
+      <w:lvlText w:val="%3."/>
+      <w:lvlJc w:val="right"/>
+      <w:pPr>
+        <w:ind w:left="2160" w:hanging="180"/>
+      </w:pPr>
+    </w:lvl>
+    <w:lvl w:ilvl="3" w:tplc="0409000F" w:tentative="1">
+      <w:start w:val="1"/>
+      <w:numFmt w:val="decimal"/>
+      <w:lvlText w:val="%4."/>
+      <w:lvlJc w:val="left"/>
+      <w:pPr>
+        <w:ind w:left="2880" w:hanging="360"/>
+      </w:pPr>
+    </w:lvl>
+    <w:lvl w:ilvl="4" w:tplc="04090019" w:tentative="1">
+      <w:start w:val="1"/>
+      <w:numFmt w:val="lowerLetter"/>
+      <w:lvlText w:val="%5."/>
+      <w:lvlJc w:val="left"/>
+      <w:pPr>
+        <w:ind w:left="3600" w:hanging="360"/>
+      </w:pPr>
+    </w:lvl>
+    <w:lvl w:ilvl="5" w:tplc="0409001B" w:tentative="1">
+      <w:start w:val="1"/>
+      <w:numFmt w:val="lowerRoman"/>
+      <w:lvlText w:val="%6."/>
+      <w:lvlJc w:val="right"/>
+      <w:pPr>
+        <w:ind w:left="4320" w:hanging="180"/>
+      </w:pPr>
+    </w:lvl>
+    <w:lvl w:ilvl="6" w:tplc="0409000F" w:tentative="1">
+      <w:start w:val="1"/>
+      <w:numFmt w:val="decimal"/>
+      <w:lvlText w:val="%7."/>
+      <w:lvlJc w:val="left"/>
+      <w:pPr>
+        <w:ind w:left="5040" w:hanging="360"/>
+      </w:pPr>
+    </w:lvl>
+    <w:lvl w:ilvl="7" w:tplc="04090019" w:tentative="1">
+      <w:start w:val="1"/>
+      <w:numFmt w:val="lowerLetter"/>
+      <w:lvlText w:val="%8."/>
+      <w:lvlJc w:val="left"/>
+      <w:pPr>
+        <w:ind w:left="5760" w:hanging="360"/>
+      </w:pPr>
+    </w:lvl>
+    <w:lvl w:ilvl="8" w:tplc="0409001B" w:tentative="1">
+      <w:start w:val="1"/>
+      <w:numFmt w:val="lowerRoman"/>
+      <w:lvlText w:val="%9."/>
+      <w:lvlJc w:val="right"/>
+      <w:pPr>
+        <w:ind w:left="6480" w:hanging="180"/>
+      </w:pPr>
+    </w:lvl>
+  </w:abstractNum>
+  <w:abstractNum w:abstractNumId="1">
     <w:nsid w:val="56401299"/>
     <w:multiLevelType w:val="hybridMultilevel"/>
     <w:tmpl w:val="BD18DA72"/>
@@ -481,6 +878,9 @@
     </w:lvl>
   </w:abstractNum>
   <w:num w:numId="1">
+    <w:abstractNumId w:val="1"/>
+  </w:num>
+  <w:num w:numId="2">
     <w:abstractNumId w:val="0"/>
   </w:num>
 </w:numbering>

</xml_diff>